<commit_message>
Initial commit - quotation generator
</commit_message>
<xml_diff>
--- a/quotation_templates/ECOSYS MA3500cifx.docx
+++ b/quotation_templates/ECOSYS MA3500cifx.docx
@@ -642,6 +642,7 @@
                 <w:szCs w:val="22"/>
               </w:rPr>
             </w:pPr>
+            <w:proofErr w:type="spellStart"/>
             <w:r>
               <w:rPr>
                 <w:rFonts w:ascii="Cambria" w:hAnsi="Cambria"/>
@@ -651,6 +652,7 @@
               </w:rPr>
               <w:t>Php</w:t>
             </w:r>
+            <w:proofErr w:type="spellEnd"/>
           </w:p>
         </w:tc>
         <w:tc>
@@ -763,7 +765,26 @@
           <w:szCs w:val="22"/>
         </w:rPr>
         <w:tab/>
-        <w:t>Php 120,000.00</w:t>
+      </w:r>
+      <w:proofErr w:type="spellStart"/>
+      <w:r>
+        <w:rPr>
+          <w:rFonts w:ascii="Cambria" w:hAnsi="Cambria"/>
+          <w:color w:val="000000"/>
+          <w:sz w:val="22"/>
+          <w:szCs w:val="22"/>
+        </w:rPr>
+        <w:t>Php</w:t>
+      </w:r>
+      <w:proofErr w:type="spellEnd"/>
+      <w:r>
+        <w:rPr>
+          <w:rFonts w:ascii="Cambria" w:hAnsi="Cambria"/>
+          <w:color w:val="000000"/>
+          <w:sz w:val="22"/>
+          <w:szCs w:val="22"/>
+        </w:rPr>
+        <w:t xml:space="preserve"> 120,000.00</w:t>
       </w:r>
     </w:p>
     <w:p>
@@ -812,7 +833,26 @@
           <w:szCs w:val="22"/>
         </w:rPr>
         <w:tab/>
-        <w:t xml:space="preserve">Php 33,000.00 </w:t>
+      </w:r>
+      <w:proofErr w:type="spellStart"/>
+      <w:r>
+        <w:rPr>
+          <w:rFonts w:ascii="Cambria" w:hAnsi="Cambria"/>
+          <w:color w:val="000000"/>
+          <w:sz w:val="22"/>
+          <w:szCs w:val="22"/>
+        </w:rPr>
+        <w:t>Php</w:t>
+      </w:r>
+      <w:proofErr w:type="spellEnd"/>
+      <w:r>
+        <w:rPr>
+          <w:rFonts w:ascii="Cambria" w:hAnsi="Cambria"/>
+          <w:color w:val="000000"/>
+          <w:sz w:val="22"/>
+          <w:szCs w:val="22"/>
+        </w:rPr>
+        <w:t xml:space="preserve"> 33,000.00 </w:t>
       </w:r>
     </w:p>
     <w:p>
@@ -887,8 +927,8 @@
           <w:highlight w:val="yellow"/>
         </w:rPr>
         <w:tab/>
-        <w:t>Php 87,000.00 (Less 10% in COD</w:t>
-      </w:r>
+      </w:r>
+      <w:proofErr w:type="spellStart"/>
       <w:r>
         <w:rPr>
           <w:rFonts w:ascii="Cambria" w:hAnsi="Cambria"/>
@@ -897,8 +937,9 @@
           <w:szCs w:val="22"/>
           <w:highlight w:val="yellow"/>
         </w:rPr>
-        <w:t xml:space="preserve"> = Php 78,300.00</w:t>
-      </w:r>
+        <w:t>Php</w:t>
+      </w:r>
+      <w:proofErr w:type="spellEnd"/>
       <w:r>
         <w:rPr>
           <w:rFonts w:ascii="Cambria" w:hAnsi="Cambria"/>
@@ -907,6 +948,48 @@
           <w:szCs w:val="22"/>
           <w:highlight w:val="yellow"/>
         </w:rPr>
+        <w:t xml:space="preserve"> 87,000.00 (Less 10% in COD</w:t>
+      </w:r>
+      <w:r>
+        <w:rPr>
+          <w:rFonts w:ascii="Cambria" w:hAnsi="Cambria"/>
+          <w:color w:val="FF0000"/>
+          <w:sz w:val="22"/>
+          <w:szCs w:val="22"/>
+          <w:highlight w:val="yellow"/>
+        </w:rPr>
+        <w:t xml:space="preserve"> = </w:t>
+      </w:r>
+      <w:proofErr w:type="spellStart"/>
+      <w:r>
+        <w:rPr>
+          <w:rFonts w:ascii="Cambria" w:hAnsi="Cambria"/>
+          <w:color w:val="FF0000"/>
+          <w:sz w:val="22"/>
+          <w:szCs w:val="22"/>
+          <w:highlight w:val="yellow"/>
+        </w:rPr>
+        <w:t>Php</w:t>
+      </w:r>
+      <w:proofErr w:type="spellEnd"/>
+      <w:r>
+        <w:rPr>
+          <w:rFonts w:ascii="Cambria" w:hAnsi="Cambria"/>
+          <w:color w:val="FF0000"/>
+          <w:sz w:val="22"/>
+          <w:szCs w:val="22"/>
+          <w:highlight w:val="yellow"/>
+        </w:rPr>
+        <w:t xml:space="preserve"> 78,300.00</w:t>
+      </w:r>
+      <w:r>
+        <w:rPr>
+          <w:rFonts w:ascii="Cambria" w:hAnsi="Cambria"/>
+          <w:color w:val="FF0000"/>
+          <w:sz w:val="22"/>
+          <w:szCs w:val="22"/>
+          <w:highlight w:val="yellow"/>
+        </w:rPr>
         <w:t>)</w:t>
       </w:r>
     </w:p>
@@ -999,7 +1082,26 @@
           <w:szCs w:val="22"/>
         </w:rPr>
         <w:tab/>
-        <w:t>Php 7,250.00/MO FOR 12MO</w:t>
+      </w:r>
+      <w:proofErr w:type="spellStart"/>
+      <w:r>
+        <w:rPr>
+          <w:rFonts w:ascii="Cambria" w:hAnsi="Cambria"/>
+          <w:color w:val="000000"/>
+          <w:sz w:val="22"/>
+          <w:szCs w:val="22"/>
+        </w:rPr>
+        <w:t>Php</w:t>
+      </w:r>
+      <w:proofErr w:type="spellEnd"/>
+      <w:r>
+        <w:rPr>
+          <w:rFonts w:ascii="Cambria" w:hAnsi="Cambria"/>
+          <w:color w:val="000000"/>
+          <w:sz w:val="22"/>
+          <w:szCs w:val="22"/>
+        </w:rPr>
+        <w:t xml:space="preserve"> 7,250.00/MO FOR 12MO</w:t>
       </w:r>
       <w:r>
         <w:rPr>
@@ -1125,7 +1227,26 @@
           <w:szCs w:val="22"/>
         </w:rPr>
         <w:tab/>
-        <w:t>Php 8,000.00</w:t>
+      </w:r>
+      <w:proofErr w:type="spellStart"/>
+      <w:r>
+        <w:rPr>
+          <w:rFonts w:ascii="Cambria" w:hAnsi="Cambria"/>
+          <w:color w:val="000000"/>
+          <w:sz w:val="22"/>
+          <w:szCs w:val="22"/>
+        </w:rPr>
+        <w:t>Php</w:t>
+      </w:r>
+      <w:proofErr w:type="spellEnd"/>
+      <w:r>
+        <w:rPr>
+          <w:rFonts w:ascii="Cambria" w:hAnsi="Cambria"/>
+          <w:color w:val="000000"/>
+          <w:sz w:val="22"/>
+          <w:szCs w:val="22"/>
+        </w:rPr>
+        <w:t xml:space="preserve"> 8,000.00</w:t>
       </w:r>
     </w:p>
     <w:p>
@@ -1174,7 +1295,26 @@
           <w:szCs w:val="22"/>
         </w:rPr>
         <w:tab/>
-        <w:t>Php 21,300.00</w:t>
+      </w:r>
+      <w:proofErr w:type="spellStart"/>
+      <w:r>
+        <w:rPr>
+          <w:rFonts w:ascii="Cambria" w:hAnsi="Cambria"/>
+          <w:color w:val="000000"/>
+          <w:sz w:val="22"/>
+          <w:szCs w:val="22"/>
+        </w:rPr>
+        <w:t>Php</w:t>
+      </w:r>
+      <w:proofErr w:type="spellEnd"/>
+      <w:r>
+        <w:rPr>
+          <w:rFonts w:ascii="Cambria" w:hAnsi="Cambria"/>
+          <w:color w:val="000000"/>
+          <w:sz w:val="22"/>
+          <w:szCs w:val="22"/>
+        </w:rPr>
+        <w:t xml:space="preserve"> 21,300.00</w:t>
       </w:r>
     </w:p>
     <w:p>
@@ -1206,14 +1346,25 @@
         </w:rPr>
         <w:tab/>
       </w:r>
-      <w:r>
-        <w:rPr>
-          <w:rFonts w:ascii="Cambria" w:hAnsi="Cambria"/>
-          <w:color w:val="000000"/>
-          <w:sz w:val="22"/>
-          <w:szCs w:val="22"/>
-        </w:rPr>
-        <w:t>Php 8,400.00</w:t>
+      <w:proofErr w:type="spellStart"/>
+      <w:r>
+        <w:rPr>
+          <w:rFonts w:ascii="Cambria" w:hAnsi="Cambria"/>
+          <w:color w:val="000000"/>
+          <w:sz w:val="22"/>
+          <w:szCs w:val="22"/>
+        </w:rPr>
+        <w:t>Php</w:t>
+      </w:r>
+      <w:proofErr w:type="spellEnd"/>
+      <w:r>
+        <w:rPr>
+          <w:rFonts w:ascii="Cambria" w:hAnsi="Cambria"/>
+          <w:color w:val="000000"/>
+          <w:sz w:val="22"/>
+          <w:szCs w:val="22"/>
+        </w:rPr>
+        <w:t xml:space="preserve"> 8,400.00</w:t>
       </w:r>
       <w:r>
         <w:rPr>
@@ -1271,7 +1422,26 @@
           <w:szCs w:val="22"/>
         </w:rPr>
         <w:tab/>
-        <w:t>Php 6,700.00</w:t>
+      </w:r>
+      <w:proofErr w:type="spellStart"/>
+      <w:r>
+        <w:rPr>
+          <w:rFonts w:ascii="Cambria" w:hAnsi="Cambria"/>
+          <w:color w:val="000000"/>
+          <w:sz w:val="22"/>
+          <w:szCs w:val="22"/>
+        </w:rPr>
+        <w:t>Php</w:t>
+      </w:r>
+      <w:proofErr w:type="spellEnd"/>
+      <w:r>
+        <w:rPr>
+          <w:rFonts w:ascii="Cambria" w:hAnsi="Cambria"/>
+          <w:color w:val="000000"/>
+          <w:sz w:val="22"/>
+          <w:szCs w:val="22"/>
+        </w:rPr>
+        <w:t xml:space="preserve"> 6,700.00</w:t>
       </w:r>
     </w:p>
     <w:p>

</xml_diff>